<commit_message>
Update ISA Design Preliminary Report.docx
</commit_message>
<xml_diff>
--- a/ISA Design Preliminary Report.docx
+++ b/ISA Design Preliminary Report.docx
@@ -10,6 +10,7 @@
           <w:docPartUnique/>
         </w:docPartObj>
       </w:sdtPr>
+      <w:sdtEndPr/>
       <w:sdtContent>
         <w:p>
           <w:r>
@@ -372,13 +373,7 @@
                                   <w:rPr>
                                     <w:rStyle w:val="Strong"/>
                                   </w:rPr>
-                                  <w:t xml:space="preserve">Lab Module </w:t>
-                                </w:r>
-                                <w:r>
-                                  <w:rPr>
-                                    <w:rStyle w:val="Strong"/>
-                                  </w:rPr>
-                                  <w:t>2</w:t>
+                                  <w:t>Lab Module 2</w:t>
                                 </w:r>
                               </w:p>
                               <w:p>
@@ -475,13 +470,7 @@
                             <w:rPr>
                               <w:rStyle w:val="Strong"/>
                             </w:rPr>
-                            <w:t xml:space="preserve">Lab Module </w:t>
-                          </w:r>
-                          <w:r>
-                            <w:rPr>
-                              <w:rStyle w:val="Strong"/>
-                            </w:rPr>
-                            <w:t>2</w:t>
+                            <w:t>Lab Module 2</w:t>
                           </w:r>
                         </w:p>
                         <w:p>
@@ -4540,11 +4529,9 @@
             <w:r>
               <w:t xml:space="preserve">Rd, </w:t>
             </w:r>
-            <w:proofErr w:type="gramStart"/>
-            <w:r>
-              <w:t>Rs ,C</w:t>
-            </w:r>
-            <w:proofErr w:type="gramEnd"/>
+            <w:r>
+              <w:t>Rs, C</w:t>
+            </w:r>
           </w:p>
         </w:tc>
         <w:tc>
@@ -4558,6 +4545,8 @@
               <w:jc w:val="center"/>
               <w:cnfStyle w:val="000000100000" w:firstRow="0" w:lastRow="0" w:firstColumn="0" w:lastColumn="0" w:oddVBand="0" w:evenVBand="0" w:oddHBand="1" w:evenHBand="0" w:firstRowFirstColumn="0" w:firstRowLastColumn="0" w:lastRowFirstColumn="0" w:lastRowLastColumn="0"/>
             </w:pPr>
+            <w:bookmarkStart w:id="0" w:name="_GoBack"/>
+            <w:bookmarkEnd w:id="0"/>
             <w:r>
               <w:t>Load 16-bit word from data memory</w:t>
             </w:r>
@@ -4663,11 +4652,9 @@
             <w:r>
               <w:t xml:space="preserve">Rd, </w:t>
             </w:r>
-            <w:proofErr w:type="gramStart"/>
-            <w:r>
-              <w:t>Rs ,C</w:t>
-            </w:r>
-            <w:proofErr w:type="gramEnd"/>
+            <w:r>
+              <w:t>Rs, C</w:t>
+            </w:r>
           </w:p>
         </w:tc>
         <w:tc>
@@ -4787,11 +4774,9 @@
             <w:r>
               <w:t xml:space="preserve">Rd, </w:t>
             </w:r>
-            <w:proofErr w:type="gramStart"/>
-            <w:r>
-              <w:t>Rs ,D</w:t>
-            </w:r>
-            <w:proofErr w:type="gramEnd"/>
+            <w:r>
+              <w:t>Rs, D</w:t>
+            </w:r>
           </w:p>
         </w:tc>
         <w:tc>
@@ -4922,11 +4907,9 @@
             <w:r>
               <w:t xml:space="preserve">Rd, </w:t>
             </w:r>
-            <w:proofErr w:type="gramStart"/>
-            <w:r>
-              <w:t>Rs ,D</w:t>
-            </w:r>
-            <w:proofErr w:type="gramEnd"/>
+            <w:r>
+              <w:t>Rs, D</w:t>
+            </w:r>
           </w:p>
         </w:tc>
         <w:tc>
@@ -5151,13 +5134,7 @@
               <w:jc w:val="center"/>
             </w:pPr>
             <w:r>
-              <w:t xml:space="preserve">** D is the jump or branch </w:t>
-            </w:r>
-            <w:r>
-              <w:t>Destination</w:t>
-            </w:r>
-            <w:r>
-              <w:t xml:space="preserve"> Address</w:t>
+              <w:t>** D is the jump or branch Destination Address</w:t>
             </w:r>
           </w:p>
         </w:tc>
@@ -5172,8 +5149,6 @@
           <w:docGrid w:linePitch="360"/>
         </w:sectPr>
       </w:pPr>
-      <w:bookmarkStart w:id="0" w:name="_GoBack"/>
-      <w:bookmarkEnd w:id="0"/>
       <w:r>
         <w:rPr>
           <w:noProof/>
@@ -5627,6 +5602,7 @@
     <w:lsdException w:name="HTML Sample" w:semiHidden="1" w:unhideWhenUsed="1"/>
     <w:lsdException w:name="HTML Typewriter" w:semiHidden="1" w:unhideWhenUsed="1"/>
     <w:lsdException w:name="HTML Variable" w:semiHidden="1" w:unhideWhenUsed="1"/>
+    <w:lsdException w:name="Normal Table" w:semiHidden="1" w:unhideWhenUsed="1"/>
     <w:lsdException w:name="annotation subject" w:semiHidden="1" w:unhideWhenUsed="1"/>
     <w:lsdException w:name="No List" w:semiHidden="1" w:unhideWhenUsed="1"/>
     <w:lsdException w:name="Outline List 1" w:semiHidden="1" w:unhideWhenUsed="1"/>
@@ -5673,8 +5649,10 @@
     <w:lsdException w:name="Table Subtle 2" w:semiHidden="1" w:unhideWhenUsed="1"/>
     <w:lsdException w:name="Table Web 1" w:semiHidden="1" w:unhideWhenUsed="1"/>
     <w:lsdException w:name="Table Web 2" w:semiHidden="1" w:unhideWhenUsed="1"/>
+    <w:lsdException w:name="Table Web 3" w:semiHidden="1" w:unhideWhenUsed="1"/>
     <w:lsdException w:name="Balloon Text" w:semiHidden="1" w:unhideWhenUsed="1"/>
     <w:lsdException w:name="Table Grid" w:uiPriority="39"/>
+    <w:lsdException w:name="Table Theme" w:semiHidden="1" w:unhideWhenUsed="1"/>
     <w:lsdException w:name="Placeholder Text" w:semiHidden="1"/>
     <w:lsdException w:name="No Spacing" w:uiPriority="1" w:qFormat="1"/>
     <w:lsdException w:name="Light Shading" w:uiPriority="60"/>
@@ -5950,6 +5928,7 @@
   <w:style w:type="character" w:default="1" w:styleId="DefaultParagraphFont">
     <w:name w:val="Default Paragraph Font"/>
     <w:uiPriority w:val="1"/>
+    <w:semiHidden/>
     <w:unhideWhenUsed/>
   </w:style>
   <w:style w:type="table" w:default="1" w:styleId="TableNormal">
@@ -6495,7 +6474,7 @@
 </file>
 
 <file path=customXml/itemProps1.xml><?xml version="1.0" encoding="utf-8"?>
-<ds:datastoreItem xmlns:ds="http://schemas.openxmlformats.org/officeDocument/2006/customXml" ds:itemID="{53EEFBAB-FF30-4A84-968F-2BE201847257}">
+<ds:datastoreItem xmlns:ds="http://schemas.openxmlformats.org/officeDocument/2006/customXml" ds:itemID="{4005833E-0595-4FAE-99B2-117323E6D8F1}">
   <ds:schemaRefs>
     <ds:schemaRef ds:uri="http://schemas.openxmlformats.org/officeDocument/2006/bibliography"/>
   </ds:schemaRefs>

</xml_diff>